<commit_message>
updated documentation prior to code changes
</commit_message>
<xml_diff>
--- a/Documentation/Reinforcement Learning/Soar-RL Tutorial.docx
+++ b/Documentation/Reinforcement Learning/Soar-RL Tutorial.docx
@@ -1,6 +1,6 @@
 
 <file path=word/document.xml><?xml version="1.0" encoding="utf-8"?>
-<w:document xmlns:mv="urn:schemas-microsoft-com:mac:vml" xmlns:mo="http://schemas.microsoft.com/office/mac/office/2008/main" xmlns:ve="http://schemas.openxmlformats.org/markup-compatibility/2006" xmlns:o="urn:schemas-microsoft-com:office:office" xmlns:r="http://schemas.openxmlformats.org/officeDocument/2006/relationships" xmlns:m="http://schemas.openxmlformats.org/officeDocument/2006/math" xmlns:v="urn:schemas-microsoft-com:vml" xmlns:w10="urn:schemas-microsoft-com:office:word" xmlns:w="http://schemas.openxmlformats.org/wordprocessingml/2006/main" xmlns:wne="http://schemas.microsoft.com/office/word/2006/wordml" xmlns:wp="http://schemas.openxmlformats.org/drawingml/2006/wordprocessingDrawing" ve:Ignorable="mv" ve:PreserveAttributes="mv:*">
+<w:document xmlns:ve="http://schemas.openxmlformats.org/markup-compatibility/2006" xmlns:o="urn:schemas-microsoft-com:office:office" xmlns:r="http://schemas.openxmlformats.org/officeDocument/2006/relationships" xmlns:m="http://schemas.openxmlformats.org/officeDocument/2006/math" xmlns:v="urn:schemas-microsoft-com:vml" xmlns:wp="http://schemas.openxmlformats.org/drawingml/2006/wordprocessingDrawing" xmlns:w10="urn:schemas-microsoft-com:office:word" xmlns:w="http://schemas.openxmlformats.org/wordprocessingml/2006/main" xmlns:wne="http://schemas.microsoft.com/office/word/2006/wordml">
   <w:body>
     <w:p>
       <w:pPr>
@@ -80,18 +80,20 @@
         <w:t>ter, the agent will be indifferent as to the preference between these actions</w:t>
       </w:r>
       <w:r>
-        <w:t xml:space="preserve">. </w:t>
-      </w:r>
+        <w:t xml:space="preserve">. As you are unfamiliar with Soar-RL code, either </w:t>
+      </w:r>
+      <w:r>
+        <w:t xml:space="preserve">type the following code into your favorite editor or open the </w:t>
+      </w:r>
+      <w:proofErr w:type="spellStart"/>
+      <w:r>
+        <w:t>VisualSoar</w:t>
+      </w:r>
+      <w:proofErr w:type="spellEnd"/>
       <w:r>
         <w:t xml:space="preserve"> </w:t>
       </w:r>
       <w:r>
-        <w:t xml:space="preserve">As you are unfamiliar with Soar-RL code, either </w:t>
-      </w:r>
-      <w:r>
-        <w:t xml:space="preserve">type the following code into your favorite editor or open the VisualSoar </w:t>
-      </w:r>
-      <w:r>
         <w:rPr>
           <w:i/>
         </w:rPr>
@@ -147,16 +149,37 @@
       <w:pPr>
         <w:pStyle w:val="code"/>
       </w:pPr>
-      <w:r>
-        <w:t>sp {propose*initialize-left-right</w:t>
-      </w:r>
-    </w:p>
-    <w:p>
-      <w:pPr>
-        <w:pStyle w:val="code"/>
-      </w:pPr>
-      <w:r>
-        <w:t xml:space="preserve">   (state &lt;s&gt; ^superstate nil</w:t>
+      <w:proofErr w:type="gramStart"/>
+      <w:r>
+        <w:t>sp</w:t>
+      </w:r>
+      <w:proofErr w:type="gramEnd"/>
+      <w:r>
+        <w:t xml:space="preserve"> {propose*initialize-left-right</w:t>
+      </w:r>
+    </w:p>
+    <w:p>
+      <w:pPr>
+        <w:pStyle w:val="code"/>
+      </w:pPr>
+      <w:r>
+        <w:t xml:space="preserve">   (</w:t>
+      </w:r>
+      <w:proofErr w:type="gramStart"/>
+      <w:r>
+        <w:t>state</w:t>
+      </w:r>
+      <w:proofErr w:type="gramEnd"/>
+      <w:r>
+        <w:t xml:space="preserve"> &lt;s&gt; ^</w:t>
+      </w:r>
+      <w:proofErr w:type="spellStart"/>
+      <w:r>
+        <w:t>superstate</w:t>
+      </w:r>
+      <w:proofErr w:type="spellEnd"/>
+      <w:r>
+        <w:t xml:space="preserve"> nil</w:t>
       </w:r>
     </w:p>
     <w:p>
@@ -208,16 +231,29 @@
       <w:pPr>
         <w:pStyle w:val="code"/>
       </w:pPr>
-      <w:r>
-        <w:t>sp {apply*initialize-left-right</w:t>
-      </w:r>
-    </w:p>
-    <w:p>
-      <w:pPr>
-        <w:pStyle w:val="code"/>
-      </w:pPr>
-      <w:r>
-        <w:t xml:space="preserve">   (state &lt;s&gt; ^operator &lt;op&gt;)</w:t>
+      <w:proofErr w:type="gramStart"/>
+      <w:r>
+        <w:t>sp</w:t>
+      </w:r>
+      <w:proofErr w:type="gramEnd"/>
+      <w:r>
+        <w:t xml:space="preserve"> {apply*initialize-left-right</w:t>
+      </w:r>
+    </w:p>
+    <w:p>
+      <w:pPr>
+        <w:pStyle w:val="code"/>
+      </w:pPr>
+      <w:r>
+        <w:t xml:space="preserve">   (</w:t>
+      </w:r>
+      <w:proofErr w:type="gramStart"/>
+      <w:r>
+        <w:t>state</w:t>
+      </w:r>
+      <w:proofErr w:type="gramEnd"/>
+      <w:r>
+        <w:t xml:space="preserve"> &lt;s&gt; ^operator &lt;op&gt;)</w:t>
       </w:r>
     </w:p>
     <w:p>
@@ -249,7 +285,7 @@
         <w:pStyle w:val="code"/>
       </w:pPr>
       <w:r>
-        <w:t xml:space="preserve">        ^direction &lt;d1&gt; &lt;d2&gt;</w:t>
+        <w:t xml:space="preserve">        ^direction &lt;d1&gt;&lt;d2&gt;</w:t>
       </w:r>
     </w:p>
     <w:p>
@@ -317,16 +353,29 @@
       <w:pPr>
         <w:pStyle w:val="code"/>
       </w:pPr>
-      <w:r>
-        <w:t>sp {left-right*propose*move</w:t>
-      </w:r>
-    </w:p>
-    <w:p>
-      <w:pPr>
-        <w:pStyle w:val="code"/>
-      </w:pPr>
-      <w:r>
-        <w:t xml:space="preserve">   (state &lt;s&gt; ^name left-right</w:t>
+      <w:proofErr w:type="gramStart"/>
+      <w:r>
+        <w:t>sp</w:t>
+      </w:r>
+      <w:proofErr w:type="gramEnd"/>
+      <w:r>
+        <w:t xml:space="preserve"> {left-right*propose*move</w:t>
+      </w:r>
+    </w:p>
+    <w:p>
+      <w:pPr>
+        <w:pStyle w:val="code"/>
+      </w:pPr>
+      <w:r>
+        <w:t xml:space="preserve">   (</w:t>
+      </w:r>
+      <w:proofErr w:type="gramStart"/>
+      <w:r>
+        <w:t>state</w:t>
+      </w:r>
+      <w:proofErr w:type="gramEnd"/>
+      <w:r>
+        <w:t xml:space="preserve"> &lt;s&gt; ^name left-right</w:t>
       </w:r>
     </w:p>
     <w:p>
@@ -394,16 +443,37 @@
       <w:pPr>
         <w:pStyle w:val="code"/>
       </w:pPr>
-      <w:r>
-        <w:t>sp {left-right*rl*left</w:t>
-      </w:r>
-    </w:p>
-    <w:p>
-      <w:pPr>
-        <w:pStyle w:val="code"/>
-      </w:pPr>
-      <w:r>
-        <w:t xml:space="preserve">   (state &lt;s&gt; ^name left-right</w:t>
+      <w:proofErr w:type="gramStart"/>
+      <w:r>
+        <w:t>sp</w:t>
+      </w:r>
+      <w:proofErr w:type="gramEnd"/>
+      <w:r>
+        <w:t xml:space="preserve"> {left-right*</w:t>
+      </w:r>
+      <w:proofErr w:type="spellStart"/>
+      <w:r>
+        <w:t>rl</w:t>
+      </w:r>
+      <w:proofErr w:type="spellEnd"/>
+      <w:r>
+        <w:t>*left</w:t>
+      </w:r>
+    </w:p>
+    <w:p>
+      <w:pPr>
+        <w:pStyle w:val="code"/>
+      </w:pPr>
+      <w:r>
+        <w:t xml:space="preserve">   (</w:t>
+      </w:r>
+      <w:proofErr w:type="gramStart"/>
+      <w:r>
+        <w:t>state</w:t>
+      </w:r>
+      <w:proofErr w:type="gramEnd"/>
+      <w:r>
+        <w:t xml:space="preserve"> &lt;s&gt; ^name left-right</w:t>
       </w:r>
     </w:p>
     <w:p>
@@ -463,16 +533,37 @@
       <w:pPr>
         <w:pStyle w:val="code"/>
       </w:pPr>
-      <w:r>
-        <w:t>sp {left-right*rl*right</w:t>
-      </w:r>
-    </w:p>
-    <w:p>
-      <w:pPr>
-        <w:pStyle w:val="code"/>
-      </w:pPr>
-      <w:r>
-        <w:t xml:space="preserve">   (state &lt;s&gt; ^name left-right</w:t>
+      <w:proofErr w:type="gramStart"/>
+      <w:r>
+        <w:t>sp</w:t>
+      </w:r>
+      <w:proofErr w:type="gramEnd"/>
+      <w:r>
+        <w:t xml:space="preserve"> {left-right*</w:t>
+      </w:r>
+      <w:proofErr w:type="spellStart"/>
+      <w:r>
+        <w:t>rl</w:t>
+      </w:r>
+      <w:proofErr w:type="spellEnd"/>
+      <w:r>
+        <w:t>*right</w:t>
+      </w:r>
+    </w:p>
+    <w:p>
+      <w:pPr>
+        <w:pStyle w:val="code"/>
+      </w:pPr>
+      <w:r>
+        <w:t xml:space="preserve">   (</w:t>
+      </w:r>
+      <w:proofErr w:type="gramStart"/>
+      <w:r>
+        <w:t>state</w:t>
+      </w:r>
+      <w:proofErr w:type="gramEnd"/>
+      <w:r>
+        <w:t xml:space="preserve"> &lt;s&gt; ^name left-right</w:t>
       </w:r>
     </w:p>
     <w:p>
@@ -532,16 +623,29 @@
       <w:pPr>
         <w:pStyle w:val="code"/>
       </w:pPr>
-      <w:r>
-        <w:t>sp {apply*move</w:t>
-      </w:r>
-    </w:p>
-    <w:p>
-      <w:pPr>
-        <w:pStyle w:val="code"/>
-      </w:pPr>
-      <w:r>
-        <w:t xml:space="preserve">   (state &lt;s&gt; ^operator &lt;op&gt;)</w:t>
+      <w:proofErr w:type="gramStart"/>
+      <w:r>
+        <w:t>sp</w:t>
+      </w:r>
+      <w:proofErr w:type="gramEnd"/>
+      <w:r>
+        <w:t xml:space="preserve"> {apply*move</w:t>
+      </w:r>
+    </w:p>
+    <w:p>
+      <w:pPr>
+        <w:pStyle w:val="code"/>
+      </w:pPr>
+      <w:r>
+        <w:t xml:space="preserve">   (</w:t>
+      </w:r>
+      <w:proofErr w:type="gramStart"/>
+      <w:r>
+        <w:t>state</w:t>
+      </w:r>
+      <w:proofErr w:type="gramEnd"/>
+      <w:r>
+        <w:t xml:space="preserve"> &lt;s&gt; ^operator &lt;op&gt;)</w:t>
       </w:r>
     </w:p>
     <w:p>
@@ -581,15 +685,39 @@
         <w:pStyle w:val="code"/>
       </w:pPr>
       <w:r>
-        <w:t xml:space="preserve">   (write (crlf) |Moved: | &lt;dir&gt;)</w:t>
-      </w:r>
-    </w:p>
-    <w:p>
-      <w:pPr>
-        <w:pStyle w:val="code"/>
-      </w:pPr>
-      <w:r>
-        <w:t xml:space="preserve">   (halt)</w:t>
+        <w:t xml:space="preserve">   (</w:t>
+      </w:r>
+      <w:proofErr w:type="gramStart"/>
+      <w:r>
+        <w:t>write</w:t>
+      </w:r>
+      <w:proofErr w:type="gramEnd"/>
+      <w:r>
+        <w:t xml:space="preserve"> (</w:t>
+      </w:r>
+      <w:proofErr w:type="spellStart"/>
+      <w:r>
+        <w:t>crlf</w:t>
+      </w:r>
+      <w:proofErr w:type="spellEnd"/>
+      <w:r>
+        <w:t>) |Moved: | &lt;dir&gt;)</w:t>
+      </w:r>
+    </w:p>
+    <w:p>
+      <w:pPr>
+        <w:pStyle w:val="code"/>
+      </w:pPr>
+      <w:r>
+        <w:t xml:space="preserve">   (</w:t>
+      </w:r>
+      <w:proofErr w:type="gramStart"/>
+      <w:r>
+        <w:t>halt</w:t>
+      </w:r>
+      <w:proofErr w:type="gramEnd"/>
+      <w:r>
+        <w:t>)</w:t>
       </w:r>
     </w:p>
     <w:p>
@@ -627,16 +755,29 @@
       <w:pPr>
         <w:pStyle w:val="code"/>
       </w:pPr>
-      <w:r>
-        <w:t>sp {elaborate*reward</w:t>
-      </w:r>
-    </w:p>
-    <w:p>
-      <w:pPr>
-        <w:pStyle w:val="code"/>
-      </w:pPr>
-      <w:r>
-        <w:t xml:space="preserve">   (state &lt;s&gt; ^name left-right</w:t>
+      <w:proofErr w:type="gramStart"/>
+      <w:r>
+        <w:t>sp</w:t>
+      </w:r>
+      <w:proofErr w:type="gramEnd"/>
+      <w:r>
+        <w:t xml:space="preserve"> {elaborate*reward</w:t>
+      </w:r>
+    </w:p>
+    <w:p>
+      <w:pPr>
+        <w:pStyle w:val="code"/>
+      </w:pPr>
+      <w:r>
+        <w:t xml:space="preserve">   (</w:t>
+      </w:r>
+      <w:proofErr w:type="gramStart"/>
+      <w:r>
+        <w:t>state</w:t>
+      </w:r>
+      <w:proofErr w:type="gramEnd"/>
+      <w:r>
+        <w:t xml:space="preserve"> &lt;s&gt; ^name left-right</w:t>
       </w:r>
     </w:p>
     <w:p>
@@ -684,7 +825,15 @@
         <w:pStyle w:val="code"/>
       </w:pPr>
       <w:r>
-        <w:t xml:space="preserve">   (&lt;r&gt; ^reward.value &lt;d-reward&gt;)</w:t>
+        <w:t xml:space="preserve">   (&lt;r&gt; ^</w:t>
+      </w:r>
+      <w:proofErr w:type="spellStart"/>
+      <w:r>
+        <w:t>reward.value</w:t>
+      </w:r>
+      <w:proofErr w:type="spellEnd"/>
+      <w:r>
+        <w:t xml:space="preserve"> &lt;d-reward&gt;)</w:t>
       </w:r>
     </w:p>
     <w:p>
@@ -707,12 +856,14 @@
       <w:r>
         <w:t xml:space="preserve">in the code above, namely the </w:t>
       </w:r>
+      <w:proofErr w:type="spellStart"/>
       <w:r>
         <w:rPr>
           <w:i/>
         </w:rPr>
         <w:t>rl</w:t>
       </w:r>
+      <w:proofErr w:type="spellEnd"/>
       <w:r>
         <w:t xml:space="preserve"> rules for the </w:t>
       </w:r>
@@ -765,9 +916,19 @@
       <w:pPr>
         <w:pStyle w:val="code"/>
       </w:pPr>
-      <w:r>
-        <w:t>print --rl</w:t>
-      </w:r>
+      <w:proofErr w:type="gramStart"/>
+      <w:r>
+        <w:t>print</w:t>
+      </w:r>
+      <w:proofErr w:type="gramEnd"/>
+      <w:r>
+        <w:t xml:space="preserve"> --</w:t>
+      </w:r>
+      <w:proofErr w:type="spellStart"/>
+      <w:r>
+        <w:t>rl</w:t>
+      </w:r>
+      <w:proofErr w:type="spellEnd"/>
     </w:p>
     <w:p>
       <w:pPr>
@@ -789,16 +950,36 @@
       <w:pPr>
         <w:pStyle w:val="code"/>
       </w:pPr>
-      <w:r>
-        <w:t xml:space="preserve">left-right*rl*right  0.  0 </w:t>
-      </w:r>
-    </w:p>
-    <w:p>
-      <w:pPr>
-        <w:pStyle w:val="code"/>
-      </w:pPr>
-      <w:r>
-        <w:t>left-right*rl*left  0.  0</w:t>
+      <w:proofErr w:type="gramStart"/>
+      <w:r>
+        <w:t>left-right*</w:t>
+      </w:r>
+      <w:proofErr w:type="spellStart"/>
+      <w:proofErr w:type="gramEnd"/>
+      <w:r>
+        <w:t>rl</w:t>
+      </w:r>
+      <w:proofErr w:type="spellEnd"/>
+      <w:r>
+        <w:t xml:space="preserve">*right  0.  0 </w:t>
+      </w:r>
+    </w:p>
+    <w:p>
+      <w:pPr>
+        <w:pStyle w:val="code"/>
+      </w:pPr>
+      <w:proofErr w:type="gramStart"/>
+      <w:r>
+        <w:t>left-right*</w:t>
+      </w:r>
+      <w:proofErr w:type="spellStart"/>
+      <w:proofErr w:type="gramEnd"/>
+      <w:r>
+        <w:t>rl</w:t>
+      </w:r>
+      <w:proofErr w:type="spellEnd"/>
+      <w:r>
+        <w:t>*left  0.  0</w:t>
       </w:r>
     </w:p>
     <w:p>
@@ -811,7 +992,10 @@
         <w:t>This result shows that the preference for the two operator instances after 0 up</w:t>
       </w:r>
       <w:r>
-        <w:t>dates have  a value of 0.  Click</w:t>
+        <w:t xml:space="preserve">dates have </w:t>
+      </w:r>
+      <w:r>
+        <w:t>a value of 0.  Click</w:t>
       </w:r>
       <w:r>
         <w:t xml:space="preserve"> </w:t>
@@ -835,8 +1019,16 @@
         <w:rPr>
           <w:i/>
         </w:rPr>
-        <w:t>print --rl</w:t>
-      </w:r>
+        <w:t>print --</w:t>
+      </w:r>
+      <w:proofErr w:type="spellStart"/>
+      <w:r>
+        <w:rPr>
+          <w:i/>
+        </w:rPr>
+        <w:t>rl</w:t>
+      </w:r>
+      <w:proofErr w:type="spellEnd"/>
       <w:r>
         <w:t xml:space="preserve"> again, to see Soar-RL in action:</w:t>
       </w:r>
@@ -845,16 +1037,36 @@
       <w:pPr>
         <w:pStyle w:val="code"/>
       </w:pPr>
-      <w:r>
-        <w:t xml:space="preserve">left-right*rl*right  1.  0.3 </w:t>
-      </w:r>
-    </w:p>
-    <w:p>
-      <w:pPr>
-        <w:pStyle w:val="code"/>
-      </w:pPr>
-      <w:r>
-        <w:t>left-right*rl*left  0.  0</w:t>
+      <w:proofErr w:type="gramStart"/>
+      <w:r>
+        <w:t>left-right*</w:t>
+      </w:r>
+      <w:proofErr w:type="spellStart"/>
+      <w:proofErr w:type="gramEnd"/>
+      <w:r>
+        <w:t>rl</w:t>
+      </w:r>
+      <w:proofErr w:type="spellEnd"/>
+      <w:r>
+        <w:t xml:space="preserve">*right  1.  0.3 </w:t>
+      </w:r>
+    </w:p>
+    <w:p>
+      <w:pPr>
+        <w:pStyle w:val="code"/>
+      </w:pPr>
+      <w:proofErr w:type="gramStart"/>
+      <w:r>
+        <w:t>left-right*</w:t>
+      </w:r>
+      <w:proofErr w:type="spellStart"/>
+      <w:proofErr w:type="gramEnd"/>
+      <w:r>
+        <w:t>rl</w:t>
+      </w:r>
+      <w:proofErr w:type="spellEnd"/>
+      <w:r>
+        <w:t>*left  0.  0</w:t>
       </w:r>
     </w:p>
     <w:p>
@@ -885,7 +1097,21 @@
         <w:rPr>
           <w:i/>
         </w:rPr>
-        <w:t>left-right*rl*left</w:t>
+        <w:t>left-right*</w:t>
+      </w:r>
+      <w:proofErr w:type="spellStart"/>
+      <w:r>
+        <w:rPr>
+          <w:i/>
+        </w:rPr>
+        <w:t>rl</w:t>
+      </w:r>
+      <w:proofErr w:type="spellEnd"/>
+      <w:r>
+        <w:rPr>
+          <w:i/>
+        </w:rPr>
+        <w:t>*left</w:t>
       </w:r>
       <w:r>
         <w:t xml:space="preserve"> preference would have been updated 1 time with a value of -0.3.</w:t>
@@ -901,12 +1127,14 @@
         </w:rPr>
         <w:t>print --</w:t>
       </w:r>
+      <w:proofErr w:type="spellStart"/>
       <w:r>
         <w:rPr>
           <w:i/>
         </w:rPr>
         <w:t>rl</w:t>
       </w:r>
+      <w:proofErr w:type="spellEnd"/>
       <w:r>
         <w:t xml:space="preserve">.  Notice that the numeric indifferent values have not changed from the previous run.  Storing these values between runs is the method by which Soar-RL agents learn.  Run the agent 20 more times, clicking </w:t>
       </w:r>
@@ -992,16 +1220,29 @@
       <w:pPr>
         <w:pStyle w:val="code"/>
       </w:pPr>
-      <w:r>
-        <w:t>sp {my*proposal*rule</w:t>
-      </w:r>
-    </w:p>
-    <w:p>
-      <w:pPr>
-        <w:pStyle w:val="code"/>
-      </w:pPr>
-      <w:r>
-        <w:t xml:space="preserve">   (state &lt;s&gt; ^operator &lt;op&gt; +</w:t>
+      <w:proofErr w:type="gramStart"/>
+      <w:r>
+        <w:t>sp</w:t>
+      </w:r>
+      <w:proofErr w:type="gramEnd"/>
+      <w:r>
+        <w:t xml:space="preserve"> {my*proposal*rule</w:t>
+      </w:r>
+    </w:p>
+    <w:p>
+      <w:pPr>
+        <w:pStyle w:val="code"/>
+      </w:pPr>
+      <w:r>
+        <w:t xml:space="preserve">   (</w:t>
+      </w:r>
+      <w:proofErr w:type="gramStart"/>
+      <w:r>
+        <w:t>state</w:t>
+      </w:r>
+      <w:proofErr w:type="gramEnd"/>
+      <w:r>
+        <w:t xml:space="preserve"> &lt;s&gt; ^operator &lt;op&gt; +</w:t>
       </w:r>
     </w:p>
     <w:p>
@@ -1183,16 +1424,29 @@
       <w:pPr>
         <w:pStyle w:val="code"/>
       </w:pPr>
-      <w:r>
-        <w:t>sp {water-jug*propose*empty</w:t>
-      </w:r>
-    </w:p>
-    <w:p>
-      <w:pPr>
-        <w:pStyle w:val="code"/>
-      </w:pPr>
-      <w:r>
-        <w:t xml:space="preserve">   (state &lt;s&gt; ^name water-jug</w:t>
+      <w:proofErr w:type="gramStart"/>
+      <w:r>
+        <w:t>sp</w:t>
+      </w:r>
+      <w:proofErr w:type="gramEnd"/>
+      <w:r>
+        <w:t xml:space="preserve"> {water-jug*propose*empty</w:t>
+      </w:r>
+    </w:p>
+    <w:p>
+      <w:pPr>
+        <w:pStyle w:val="code"/>
+      </w:pPr>
+      <w:r>
+        <w:t xml:space="preserve">   (</w:t>
+      </w:r>
+      <w:proofErr w:type="gramStart"/>
+      <w:r>
+        <w:t>state</w:t>
+      </w:r>
+      <w:proofErr w:type="gramEnd"/>
+      <w:r>
+        <w:t xml:space="preserve"> &lt;s&gt; ^name water-jug</w:t>
       </w:r>
     </w:p>
     <w:p>
@@ -1252,16 +1506,29 @@
       <w:pPr>
         <w:pStyle w:val="code"/>
       </w:pPr>
-      <w:r>
-        <w:t>sp {water-jug*propose*fill</w:t>
-      </w:r>
-    </w:p>
-    <w:p>
-      <w:pPr>
-        <w:pStyle w:val="code"/>
-      </w:pPr>
-      <w:r>
-        <w:t xml:space="preserve">   (state &lt;s&gt; ^name water-jug</w:t>
+      <w:proofErr w:type="gramStart"/>
+      <w:r>
+        <w:t>sp</w:t>
+      </w:r>
+      <w:proofErr w:type="gramEnd"/>
+      <w:r>
+        <w:t xml:space="preserve"> {water-jug*propose*fill</w:t>
+      </w:r>
+    </w:p>
+    <w:p>
+      <w:pPr>
+        <w:pStyle w:val="code"/>
+      </w:pPr>
+      <w:r>
+        <w:t xml:space="preserve">   (</w:t>
+      </w:r>
+      <w:proofErr w:type="gramStart"/>
+      <w:r>
+        <w:t>state</w:t>
+      </w:r>
+      <w:proofErr w:type="gramEnd"/>
+      <w:r>
+        <w:t xml:space="preserve"> &lt;s&gt; ^name water-jug</w:t>
       </w:r>
     </w:p>
     <w:p>
@@ -1321,33 +1588,83 @@
       <w:pPr>
         <w:pStyle w:val="code"/>
       </w:pPr>
-      <w:r>
-        <w:t>sp {water-jug*propose*pour</w:t>
-      </w:r>
-    </w:p>
-    <w:p>
-      <w:pPr>
-        <w:pStyle w:val="code"/>
-      </w:pPr>
-      <w:r>
-        <w:t xml:space="preserve">   (state &lt;s&gt; ^name water-jug</w:t>
-      </w:r>
-    </w:p>
-    <w:p>
-      <w:pPr>
-        <w:pStyle w:val="code"/>
-      </w:pPr>
-      <w:r>
-        <w:t xml:space="preserve">              ^jug &lt;i&gt; { &lt;&gt; &lt;i&gt; &lt;j&gt; })</w:t>
-      </w:r>
-    </w:p>
-    <w:p>
-      <w:pPr>
-        <w:pStyle w:val="code"/>
-      </w:pPr>
-      <w:r>
-        <w:t xml:space="preserve">   (&lt;i&gt; ^contents &gt; 0 )</w:t>
-      </w:r>
+      <w:proofErr w:type="gramStart"/>
+      <w:r>
+        <w:t>sp</w:t>
+      </w:r>
+      <w:proofErr w:type="gramEnd"/>
+      <w:r>
+        <w:t xml:space="preserve"> {water-jug*propose*pour</w:t>
+      </w:r>
+    </w:p>
+    <w:p>
+      <w:pPr>
+        <w:pStyle w:val="code"/>
+      </w:pPr>
+      <w:r>
+        <w:t xml:space="preserve">   (</w:t>
+      </w:r>
+      <w:proofErr w:type="gramStart"/>
+      <w:r>
+        <w:t>state</w:t>
+      </w:r>
+      <w:proofErr w:type="gramEnd"/>
+      <w:r>
+        <w:t xml:space="preserve"> &lt;s&gt; ^name water-jug</w:t>
+      </w:r>
+    </w:p>
+    <w:p>
+      <w:pPr>
+        <w:pStyle w:val="code"/>
+      </w:pPr>
+      <w:r>
+        <w:t xml:space="preserve">              ^jug &lt;</w:t>
+      </w:r>
+      <w:proofErr w:type="spellStart"/>
+      <w:r>
+        <w:t>i</w:t>
+      </w:r>
+      <w:proofErr w:type="spellEnd"/>
+      <w:r>
+        <w:t xml:space="preserve">&gt; </w:t>
+      </w:r>
+      <w:proofErr w:type="gramStart"/>
+      <w:r>
+        <w:t>{ &lt;</w:t>
+      </w:r>
+      <w:proofErr w:type="gramEnd"/>
+      <w:r>
+        <w:t>&gt;&lt;</w:t>
+      </w:r>
+      <w:proofErr w:type="spellStart"/>
+      <w:r>
+        <w:t>i</w:t>
+      </w:r>
+      <w:proofErr w:type="spellEnd"/>
+      <w:r>
+        <w:t>&gt;&lt;j&gt; })</w:t>
+      </w:r>
+    </w:p>
+    <w:p>
+      <w:pPr>
+        <w:pStyle w:val="code"/>
+      </w:pPr>
+      <w:r>
+        <w:t xml:space="preserve">   (&lt;</w:t>
+      </w:r>
+      <w:proofErr w:type="spellStart"/>
+      <w:r>
+        <w:t>i</w:t>
+      </w:r>
+      <w:proofErr w:type="spellEnd"/>
+      <w:r>
+        <w:t xml:space="preserve">&gt; ^contents &gt; </w:t>
+      </w:r>
+      <w:proofErr w:type="gramStart"/>
+      <w:r>
+        <w:t>0 )</w:t>
+      </w:r>
+      <w:proofErr w:type="gramEnd"/>
     </w:p>
     <w:p>
       <w:pPr>
@@ -1386,7 +1703,15 @@
         <w:pStyle w:val="code"/>
       </w:pPr>
       <w:r>
-        <w:t xml:space="preserve">        ^empty-jug &lt;i&gt;</w:t>
+        <w:t xml:space="preserve">        ^empty-jug &lt;</w:t>
+      </w:r>
+      <w:proofErr w:type="spellStart"/>
+      <w:r>
+        <w:t>i</w:t>
+      </w:r>
+      <w:proofErr w:type="spellEnd"/>
+      <w:r>
+        <w:t>&gt;</w:t>
       </w:r>
     </w:p>
     <w:p>
@@ -1466,7 +1791,19 @@
         <w:t>action pair</w:t>
       </w:r>
       <w:r>
-        <w:t>.  In the Water Jug problem, a state can be represented by the volume of each of the jugs and the action is either empty, fill, or pour with one of the two jugs.  As an example, on</w:t>
+        <w:t>.  In the Water Jug problem, a state can be represented by the volume of each of the jugs</w:t>
+      </w:r>
+      <w:r>
+        <w:t xml:space="preserve"> and the action (</w:t>
+      </w:r>
+      <w:r>
+        <w:t>empty, fill, or pour</w:t>
+      </w:r>
+      <w:r>
+        <w:t>)</w:t>
+      </w:r>
+      <w:r>
+        <w:t xml:space="preserve"> with one of the two jugs.  As an example, on</w:t>
       </w:r>
       <w:r>
         <w:t>e Soar-RL propo</w:t>
@@ -1494,40 +1831,66 @@
       <w:pPr>
         <w:pStyle w:val="code"/>
       </w:pPr>
-      <w:r>
-        <w:t>sp {water-jug*empty*3*2*4</w:t>
-      </w:r>
-    </w:p>
-    <w:p>
-      <w:pPr>
-        <w:pStyle w:val="code"/>
-      </w:pPr>
-      <w:r>
-        <w:t xml:space="preserve">   :template</w:t>
-      </w:r>
-    </w:p>
-    <w:p>
-      <w:pPr>
-        <w:pStyle w:val="code"/>
-      </w:pPr>
-      <w:r>
-        <w:t xml:space="preserve">   (state &lt;s&gt; ^name water-jug ^operator &lt;op&gt; +</w:t>
-      </w:r>
-    </w:p>
-    <w:p>
-      <w:pPr>
-        <w:pStyle w:val="code"/>
-      </w:pPr>
-      <w:r>
-        <w:t xml:space="preserve">              ^jug &lt;j1&gt; &lt;j2&gt;)</w:t>
-      </w:r>
-    </w:p>
-    <w:p>
-      <w:pPr>
-        <w:pStyle w:val="code"/>
-      </w:pPr>
-      <w:r>
-        <w:t xml:space="preserve">   (&lt;op&gt; ^name empty ^empty-jug.volume 2)</w:t>
+      <w:proofErr w:type="gramStart"/>
+      <w:r>
+        <w:t>sp</w:t>
+      </w:r>
+      <w:proofErr w:type="gramEnd"/>
+      <w:r>
+        <w:t xml:space="preserve"> {water-jug*empty*3*2*4</w:t>
+      </w:r>
+    </w:p>
+    <w:p>
+      <w:pPr>
+        <w:pStyle w:val="code"/>
+      </w:pPr>
+      <w:r>
+        <w:t xml:space="preserve">   </w:t>
+      </w:r>
+      <w:proofErr w:type="gramStart"/>
+      <w:r>
+        <w:t>:template</w:t>
+      </w:r>
+      <w:proofErr w:type="gramEnd"/>
+    </w:p>
+    <w:p>
+      <w:pPr>
+        <w:pStyle w:val="code"/>
+      </w:pPr>
+      <w:r>
+        <w:t xml:space="preserve">   (</w:t>
+      </w:r>
+      <w:proofErr w:type="gramStart"/>
+      <w:r>
+        <w:t>state</w:t>
+      </w:r>
+      <w:proofErr w:type="gramEnd"/>
+      <w:r>
+        <w:t xml:space="preserve"> &lt;s&gt; ^name water-jug ^operator &lt;op&gt; +</w:t>
+      </w:r>
+    </w:p>
+    <w:p>
+      <w:pPr>
+        <w:pStyle w:val="code"/>
+      </w:pPr>
+      <w:r>
+        <w:t xml:space="preserve">              ^jug &lt;j1&gt;&lt;j2&gt;)</w:t>
+      </w:r>
+    </w:p>
+    <w:p>
+      <w:pPr>
+        <w:pStyle w:val="code"/>
+      </w:pPr>
+      <w:r>
+        <w:t xml:space="preserve">   (&lt;op&gt; ^name empty ^empty-</w:t>
+      </w:r>
+      <w:proofErr w:type="spellStart"/>
+      <w:r>
+        <w:t>jug.volume</w:t>
+      </w:r>
+      <w:proofErr w:type="spellEnd"/>
+      <w:r>
+        <w:t xml:space="preserve"> 2)</w:t>
       </w:r>
     </w:p>
     <w:p>
@@ -1634,40 +1997,74 @@
       <w:pPr>
         <w:pStyle w:val="code"/>
       </w:pPr>
-      <w:r>
-        <w:t>sp {water-jug*empty</w:t>
-      </w:r>
-    </w:p>
-    <w:p>
-      <w:pPr>
-        <w:pStyle w:val="code"/>
-      </w:pPr>
-      <w:r>
-        <w:t xml:space="preserve">   :template</w:t>
-      </w:r>
-    </w:p>
-    <w:p>
-      <w:pPr>
-        <w:pStyle w:val="code"/>
-      </w:pPr>
-      <w:r>
-        <w:t xml:space="preserve">   (state &lt;s&gt; ^name water-jug ^operator &lt;op&gt; +</w:t>
-      </w:r>
-    </w:p>
-    <w:p>
-      <w:pPr>
-        <w:pStyle w:val="code"/>
-      </w:pPr>
-      <w:r>
-        <w:t xml:space="preserve">              ^jug &lt;j1&gt; &lt;j2&gt;)</w:t>
-      </w:r>
-    </w:p>
-    <w:p>
-      <w:pPr>
-        <w:pStyle w:val="code"/>
-      </w:pPr>
-      <w:r>
-        <w:t xml:space="preserve">   (&lt;op&gt; ^name empty ^empty-jug.volume &lt;evol&gt;)</w:t>
+      <w:proofErr w:type="gramStart"/>
+      <w:r>
+        <w:t>sp</w:t>
+      </w:r>
+      <w:proofErr w:type="gramEnd"/>
+      <w:r>
+        <w:t xml:space="preserve"> {water-jug*empty</w:t>
+      </w:r>
+    </w:p>
+    <w:p>
+      <w:pPr>
+        <w:pStyle w:val="code"/>
+      </w:pPr>
+      <w:r>
+        <w:t xml:space="preserve">   </w:t>
+      </w:r>
+      <w:proofErr w:type="gramStart"/>
+      <w:r>
+        <w:t>:template</w:t>
+      </w:r>
+      <w:proofErr w:type="gramEnd"/>
+    </w:p>
+    <w:p>
+      <w:pPr>
+        <w:pStyle w:val="code"/>
+      </w:pPr>
+      <w:r>
+        <w:t xml:space="preserve">   (</w:t>
+      </w:r>
+      <w:proofErr w:type="gramStart"/>
+      <w:r>
+        <w:t>state</w:t>
+      </w:r>
+      <w:proofErr w:type="gramEnd"/>
+      <w:r>
+        <w:t xml:space="preserve"> &lt;s&gt; ^name water-jug ^operator &lt;op&gt; +</w:t>
+      </w:r>
+    </w:p>
+    <w:p>
+      <w:pPr>
+        <w:pStyle w:val="code"/>
+      </w:pPr>
+      <w:r>
+        <w:t xml:space="preserve">              ^jug &lt;j1&gt;&lt;j2&gt;)</w:t>
+      </w:r>
+    </w:p>
+    <w:p>
+      <w:pPr>
+        <w:pStyle w:val="code"/>
+      </w:pPr>
+      <w:r>
+        <w:t xml:space="preserve">   (&lt;op&gt; ^name empty ^empty-</w:t>
+      </w:r>
+      <w:proofErr w:type="spellStart"/>
+      <w:r>
+        <w:t>jug.volume</w:t>
+      </w:r>
+      <w:proofErr w:type="spellEnd"/>
+      <w:r>
+        <w:t xml:space="preserve"> &lt;</w:t>
+      </w:r>
+      <w:proofErr w:type="spellStart"/>
+      <w:r>
+        <w:t>evol</w:t>
+      </w:r>
+      <w:proofErr w:type="spellEnd"/>
+      <w:r>
+        <w:t>&gt;)</w:t>
       </w:r>
     </w:p>
     <w:p>
@@ -1716,6 +2113,7 @@
       </w:pPr>
     </w:p>
     <w:p>
+      <w:proofErr w:type="gramStart"/>
       <w:r>
         <w:t xml:space="preserve">The </w:t>
       </w:r>
@@ -1725,6 +2123,7 @@
         </w:rPr>
         <w:t>:template</w:t>
       </w:r>
+      <w:proofErr w:type="gramEnd"/>
       <w:r>
         <w:t xml:space="preserve"> flag </w:t>
       </w:r>
@@ -1782,7 +2181,11 @@
     </w:p>
     <w:p>
       <w:r>
-        <w:t xml:space="preserve">A rule is a template rule if and only if it has the </w:t>
+        <w:t xml:space="preserve">A rule is a template rule if and only if it has </w:t>
+      </w:r>
+      <w:proofErr w:type="gramStart"/>
+      <w:r>
+        <w:t xml:space="preserve">the </w:t>
       </w:r>
       <w:r>
         <w:rPr>
@@ -1790,6 +2193,7 @@
         </w:rPr>
         <w:t>:template</w:t>
       </w:r>
+      <w:proofErr w:type="gramEnd"/>
       <w:r>
         <w:t xml:space="preserve"> flag and, in all other respects, adheres to the format of a Soar-RL rule.  However, where</w:t>
       </w:r>
@@ -1805,45 +2209,78 @@
         <w:t>We will use three template rules to automatically generate all necessary state-action pairs for the agent:</w:t>
       </w:r>
     </w:p>
-    <w:p/>
-    <w:p>
-      <w:pPr>
-        <w:pStyle w:val="code"/>
-      </w:pPr>
-      <w:r>
-        <w:t>sp {water-jug*empty</w:t>
-      </w:r>
-    </w:p>
-    <w:p>
-      <w:pPr>
-        <w:pStyle w:val="code"/>
-      </w:pPr>
-      <w:r>
-        <w:t xml:space="preserve">   :template</w:t>
-      </w:r>
-    </w:p>
-    <w:p>
-      <w:pPr>
-        <w:pStyle w:val="code"/>
-      </w:pPr>
-      <w:r>
-        <w:t xml:space="preserve">   (state &lt;s&gt; ^name water-jug ^operator &lt;op&gt; +</w:t>
-      </w:r>
-    </w:p>
-    <w:p>
-      <w:pPr>
-        <w:pStyle w:val="code"/>
-      </w:pPr>
-      <w:r>
-        <w:t xml:space="preserve">              ^jug &lt;j1&gt; &lt;j2&gt;)</w:t>
-      </w:r>
-    </w:p>
-    <w:p>
-      <w:pPr>
-        <w:pStyle w:val="code"/>
-      </w:pPr>
-      <w:r>
-        <w:t xml:space="preserve">   (&lt;op&gt; ^name empty ^empty-jug.volume &lt;evol&gt;)</w:t>
+    <w:p>
+      <w:pPr>
+        <w:pStyle w:val="code"/>
+      </w:pPr>
+      <w:proofErr w:type="gramStart"/>
+      <w:r>
+        <w:t>sp</w:t>
+      </w:r>
+      <w:proofErr w:type="gramEnd"/>
+      <w:r>
+        <w:t xml:space="preserve"> {water-jug*empty</w:t>
+      </w:r>
+    </w:p>
+    <w:p>
+      <w:pPr>
+        <w:pStyle w:val="code"/>
+      </w:pPr>
+      <w:r>
+        <w:t xml:space="preserve">   </w:t>
+      </w:r>
+      <w:proofErr w:type="gramStart"/>
+      <w:r>
+        <w:t>:template</w:t>
+      </w:r>
+      <w:proofErr w:type="gramEnd"/>
+    </w:p>
+    <w:p>
+      <w:pPr>
+        <w:pStyle w:val="code"/>
+      </w:pPr>
+      <w:r>
+        <w:t xml:space="preserve">   (</w:t>
+      </w:r>
+      <w:proofErr w:type="gramStart"/>
+      <w:r>
+        <w:t>state</w:t>
+      </w:r>
+      <w:proofErr w:type="gramEnd"/>
+      <w:r>
+        <w:t xml:space="preserve"> &lt;s&gt; ^name water-jug ^operator &lt;op&gt; +</w:t>
+      </w:r>
+    </w:p>
+    <w:p>
+      <w:pPr>
+        <w:pStyle w:val="code"/>
+      </w:pPr>
+      <w:r>
+        <w:t xml:space="preserve">              ^jug &lt;j1&gt;&lt;j2&gt;)</w:t>
+      </w:r>
+    </w:p>
+    <w:p>
+      <w:pPr>
+        <w:pStyle w:val="code"/>
+      </w:pPr>
+      <w:r>
+        <w:t xml:space="preserve">   (&lt;op&gt; ^name empty ^empty-</w:t>
+      </w:r>
+      <w:proofErr w:type="spellStart"/>
+      <w:r>
+        <w:t>jug.volume</w:t>
+      </w:r>
+      <w:proofErr w:type="spellEnd"/>
+      <w:r>
+        <w:t xml:space="preserve"> &lt;</w:t>
+      </w:r>
+      <w:proofErr w:type="spellStart"/>
+      <w:r>
+        <w:t>evol</w:t>
+      </w:r>
+      <w:proofErr w:type="spellEnd"/>
+      <w:r>
+        <w:t>&gt;)</w:t>
       </w:r>
     </w:p>
     <w:p>
@@ -1890,55 +2327,74 @@
       <w:pPr>
         <w:pStyle w:val="code"/>
       </w:pPr>
-    </w:p>
-    <w:p>
-      <w:pPr>
-        <w:pStyle w:val="code"/>
-      </w:pPr>
-    </w:p>
-    <w:p>
-      <w:pPr>
-        <w:pStyle w:val="code"/>
-      </w:pPr>
-    </w:p>
-    <w:p>
-      <w:pPr>
-        <w:pStyle w:val="code"/>
-      </w:pPr>
-      <w:r>
-        <w:t>sp {water-jug*fill</w:t>
-      </w:r>
-    </w:p>
-    <w:p>
-      <w:pPr>
-        <w:pStyle w:val="code"/>
-      </w:pPr>
-      <w:r>
-        <w:t xml:space="preserve">   :template</w:t>
-      </w:r>
-    </w:p>
-    <w:p>
-      <w:pPr>
-        <w:pStyle w:val="code"/>
-      </w:pPr>
-      <w:r>
-        <w:t xml:space="preserve">   (state &lt;s&gt; ^name water-jug ^operator &lt;op&gt; +</w:t>
-      </w:r>
-    </w:p>
-    <w:p>
-      <w:pPr>
-        <w:pStyle w:val="code"/>
-      </w:pPr>
-      <w:r>
-        <w:t xml:space="preserve">              ^jug &lt;j1&gt; &lt;j2&gt;)</w:t>
-      </w:r>
-    </w:p>
-    <w:p>
-      <w:pPr>
-        <w:pStyle w:val="code"/>
-      </w:pPr>
-      <w:r>
-        <w:t xml:space="preserve">   (&lt;op&gt; ^name fill ^fill-jug.volume &lt;fvol&gt;)</w:t>
+      <w:proofErr w:type="gramStart"/>
+      <w:r>
+        <w:t>sp</w:t>
+      </w:r>
+      <w:proofErr w:type="gramEnd"/>
+      <w:r>
+        <w:t xml:space="preserve"> {water-jug*fill</w:t>
+      </w:r>
+    </w:p>
+    <w:p>
+      <w:pPr>
+        <w:pStyle w:val="code"/>
+      </w:pPr>
+      <w:r>
+        <w:t xml:space="preserve">   </w:t>
+      </w:r>
+      <w:proofErr w:type="gramStart"/>
+      <w:r>
+        <w:t>:template</w:t>
+      </w:r>
+      <w:proofErr w:type="gramEnd"/>
+    </w:p>
+    <w:p>
+      <w:pPr>
+        <w:pStyle w:val="code"/>
+      </w:pPr>
+      <w:r>
+        <w:t xml:space="preserve">   (</w:t>
+      </w:r>
+      <w:proofErr w:type="gramStart"/>
+      <w:r>
+        <w:t>state</w:t>
+      </w:r>
+      <w:proofErr w:type="gramEnd"/>
+      <w:r>
+        <w:t xml:space="preserve"> &lt;s&gt; ^name water-jug ^operator &lt;op&gt; +</w:t>
+      </w:r>
+    </w:p>
+    <w:p>
+      <w:pPr>
+        <w:pStyle w:val="code"/>
+      </w:pPr>
+      <w:r>
+        <w:t xml:space="preserve">              ^jug &lt;j1&gt;&lt;j2&gt;)</w:t>
+      </w:r>
+    </w:p>
+    <w:p>
+      <w:pPr>
+        <w:pStyle w:val="code"/>
+      </w:pPr>
+      <w:r>
+        <w:t xml:space="preserve">   (&lt;op&gt; ^name fill ^fill-</w:t>
+      </w:r>
+      <w:proofErr w:type="spellStart"/>
+      <w:r>
+        <w:t>jug.volume</w:t>
+      </w:r>
+      <w:proofErr w:type="spellEnd"/>
+      <w:r>
+        <w:t xml:space="preserve"> &lt;</w:t>
+      </w:r>
+      <w:proofErr w:type="spellStart"/>
+      <w:r>
+        <w:t>fvol</w:t>
+      </w:r>
+      <w:proofErr w:type="spellEnd"/>
+      <w:r>
+        <w:t>&gt;)</w:t>
       </w:r>
     </w:p>
     <w:p>
@@ -1990,40 +2446,74 @@
       <w:pPr>
         <w:pStyle w:val="code"/>
       </w:pPr>
-      <w:r>
-        <w:t>sp {water-jug*pour</w:t>
-      </w:r>
-    </w:p>
-    <w:p>
-      <w:pPr>
-        <w:pStyle w:val="code"/>
-      </w:pPr>
-      <w:r>
-        <w:t xml:space="preserve">   :template</w:t>
-      </w:r>
-    </w:p>
-    <w:p>
-      <w:pPr>
-        <w:pStyle w:val="code"/>
-      </w:pPr>
-      <w:r>
-        <w:t xml:space="preserve">   (state &lt;s&gt; ^name water-jug ^operator &lt;op&gt; +</w:t>
-      </w:r>
-    </w:p>
-    <w:p>
-      <w:pPr>
-        <w:pStyle w:val="code"/>
-      </w:pPr>
-      <w:r>
-        <w:t xml:space="preserve">              ^jug &lt;j1&gt; &lt;j2&gt;)</w:t>
-      </w:r>
-    </w:p>
-    <w:p>
-      <w:pPr>
-        <w:pStyle w:val="code"/>
-      </w:pPr>
-      <w:r>
-        <w:t xml:space="preserve">   (&lt;op&gt; ^name pour ^empty-jug.volume &lt;evol&gt;)</w:t>
+      <w:proofErr w:type="gramStart"/>
+      <w:r>
+        <w:t>sp</w:t>
+      </w:r>
+      <w:proofErr w:type="gramEnd"/>
+      <w:r>
+        <w:t xml:space="preserve"> {water-jug*pour</w:t>
+      </w:r>
+    </w:p>
+    <w:p>
+      <w:pPr>
+        <w:pStyle w:val="code"/>
+      </w:pPr>
+      <w:r>
+        <w:t xml:space="preserve">   </w:t>
+      </w:r>
+      <w:proofErr w:type="gramStart"/>
+      <w:r>
+        <w:t>:template</w:t>
+      </w:r>
+      <w:proofErr w:type="gramEnd"/>
+    </w:p>
+    <w:p>
+      <w:pPr>
+        <w:pStyle w:val="code"/>
+      </w:pPr>
+      <w:r>
+        <w:t xml:space="preserve">   (</w:t>
+      </w:r>
+      <w:proofErr w:type="gramStart"/>
+      <w:r>
+        <w:t>state</w:t>
+      </w:r>
+      <w:proofErr w:type="gramEnd"/>
+      <w:r>
+        <w:t xml:space="preserve"> &lt;s&gt; ^name water-jug ^operator &lt;op&gt; +</w:t>
+      </w:r>
+    </w:p>
+    <w:p>
+      <w:pPr>
+        <w:pStyle w:val="code"/>
+      </w:pPr>
+      <w:r>
+        <w:t xml:space="preserve">              ^jug &lt;j1&gt;&lt;j2&gt;)</w:t>
+      </w:r>
+    </w:p>
+    <w:p>
+      <w:pPr>
+        <w:pStyle w:val="code"/>
+      </w:pPr>
+      <w:r>
+        <w:t xml:space="preserve">   (&lt;op&gt; ^name pour ^empty-</w:t>
+      </w:r>
+      <w:proofErr w:type="spellStart"/>
+      <w:r>
+        <w:t>jug.volume</w:t>
+      </w:r>
+      <w:proofErr w:type="spellEnd"/>
+      <w:r>
+        <w:t xml:space="preserve"> &lt;</w:t>
+      </w:r>
+      <w:proofErr w:type="spellStart"/>
+      <w:r>
+        <w:t>evol</w:t>
+      </w:r>
+      <w:proofErr w:type="spellEnd"/>
+      <w:r>
+        <w:t>&gt;)</w:t>
       </w:r>
     </w:p>
     <w:p>
@@ -2075,8 +2565,13 @@
       <w:pPr>
         <w:pStyle w:val="Heading3"/>
       </w:pPr>
-      <w:r>
-        <w:t>2.2  Reward Rules</w:t>
+      <w:proofErr w:type="gramStart"/>
+      <w:r>
+        <w:t>2.2  Reward</w:t>
+      </w:r>
+      <w:proofErr w:type="gramEnd"/>
+      <w:r>
+        <w:t xml:space="preserve"> Rules</w:t>
       </w:r>
     </w:p>
     <w:p>
@@ -2117,7 +2612,15 @@
         <w:t>reward-link</w:t>
       </w:r>
       <w:r>
-        <w:t xml:space="preserve"> identifier (state.reward-link.reward.value).</w:t>
+        <w:t xml:space="preserve"> identifier (</w:t>
+      </w:r>
+      <w:proofErr w:type="spellStart"/>
+      <w:r>
+        <w:t>state.reward-link.reward.value</w:t>
+      </w:r>
+      <w:proofErr w:type="spellEnd"/>
+      <w:r>
+        <w:t>).</w:t>
       </w:r>
     </w:p>
     <w:p>
@@ -2140,7 +2643,15 @@
         <w:t>reward-link</w:t>
       </w:r>
       <w:r>
-        <w:t xml:space="preserve"> structure to reflect proper feedback to Soar-RL.  In most cases, this means reward rules will be i-supported, such as to create non-persistent reward values.  If an attribute remains on the </w:t>
+        <w:t xml:space="preserve"> structure to reflect proper feedback to Soar-RL.  In most cases, this means reward rules will be </w:t>
+      </w:r>
+      <w:proofErr w:type="spellStart"/>
+      <w:r>
+        <w:t>i</w:t>
+      </w:r>
+      <w:proofErr w:type="spellEnd"/>
+      <w:r>
+        <w:t xml:space="preserve">-supported, such as to create non-persistent reward values.  If an attribute remains on the </w:t>
       </w:r>
       <w:r>
         <w:rPr>
@@ -2161,16 +2672,29 @@
       <w:pPr>
         <w:pStyle w:val="code"/>
       </w:pPr>
-      <w:r>
-        <w:t>sp {water-jug*detect*goal*achieved</w:t>
-      </w:r>
-    </w:p>
-    <w:p>
-      <w:pPr>
-        <w:pStyle w:val="code"/>
-      </w:pPr>
-      <w:r>
-        <w:t xml:space="preserve">   (state &lt;s&gt; ^name water-jug</w:t>
+      <w:proofErr w:type="gramStart"/>
+      <w:r>
+        <w:t>sp</w:t>
+      </w:r>
+      <w:proofErr w:type="gramEnd"/>
+      <w:r>
+        <w:t xml:space="preserve"> {water-jug*detect*goal*achieved</w:t>
+      </w:r>
+    </w:p>
+    <w:p>
+      <w:pPr>
+        <w:pStyle w:val="code"/>
+      </w:pPr>
+      <w:r>
+        <w:t xml:space="preserve">   (</w:t>
+      </w:r>
+      <w:proofErr w:type="gramStart"/>
+      <w:r>
+        <w:t>state</w:t>
+      </w:r>
+      <w:proofErr w:type="gramEnd"/>
+      <w:r>
+        <w:t xml:space="preserve"> &lt;s&gt; ^name water-jug</w:t>
       </w:r>
     </w:p>
     <w:p>
@@ -2202,23 +2726,55 @@
         <w:pStyle w:val="code"/>
       </w:pPr>
       <w:r>
-        <w:t xml:space="preserve">   (write (crlf) |The problem has been solved.|)</w:t>
-      </w:r>
-    </w:p>
-    <w:p>
-      <w:pPr>
-        <w:pStyle w:val="code"/>
-      </w:pPr>
-      <w:r>
-        <w:t xml:space="preserve">   (&lt;r&gt; ^reward.value 10)</w:t>
-      </w:r>
-    </w:p>
-    <w:p>
-      <w:pPr>
-        <w:pStyle w:val="code"/>
-      </w:pPr>
-      <w:r>
-        <w:t xml:space="preserve">   (halt)}</w:t>
+        <w:t xml:space="preserve">   (</w:t>
+      </w:r>
+      <w:proofErr w:type="gramStart"/>
+      <w:r>
+        <w:t>write</w:t>
+      </w:r>
+      <w:proofErr w:type="gramEnd"/>
+      <w:r>
+        <w:t xml:space="preserve"> (</w:t>
+      </w:r>
+      <w:proofErr w:type="spellStart"/>
+      <w:r>
+        <w:t>crlf</w:t>
+      </w:r>
+      <w:proofErr w:type="spellEnd"/>
+      <w:r>
+        <w:t>) |The problem has been solved.|)</w:t>
+      </w:r>
+    </w:p>
+    <w:p>
+      <w:pPr>
+        <w:pStyle w:val="code"/>
+      </w:pPr>
+      <w:r>
+        <w:t xml:space="preserve">   (&lt;r&gt; ^</w:t>
+      </w:r>
+      <w:proofErr w:type="spellStart"/>
+      <w:r>
+        <w:t>reward.value</w:t>
+      </w:r>
+      <w:proofErr w:type="spellEnd"/>
+      <w:r>
+        <w:t xml:space="preserve"> 10)</w:t>
+      </w:r>
+    </w:p>
+    <w:p>
+      <w:pPr>
+        <w:pStyle w:val="code"/>
+      </w:pPr>
+      <w:r>
+        <w:t xml:space="preserve">   (</w:t>
+      </w:r>
+      <w:proofErr w:type="gramStart"/>
+      <w:r>
+        <w:t>halt</w:t>
+      </w:r>
+      <w:proofErr w:type="gramEnd"/>
+      <w:r>
+        <w:t>)}</w:t>
       </w:r>
     </w:p>
     <w:p>
@@ -2249,8 +2805,16 @@
         <w:rPr>
           <w:i/>
         </w:rPr>
-        <w:t>print --rl</w:t>
-      </w:r>
+        <w:t>print --</w:t>
+      </w:r>
+      <w:proofErr w:type="spellStart"/>
+      <w:r>
+        <w:rPr>
+          <w:i/>
+        </w:rPr>
+        <w:t>rl</w:t>
+      </w:r>
+      <w:proofErr w:type="spellEnd"/>
       <w:r>
         <w:t xml:space="preserve"> command to see the numeric indifferent values of the </w:t>
       </w:r>
@@ -2290,24 +2854,11 @@
       <w:pPr>
         <w:pStyle w:val="code"/>
       </w:pPr>
-    </w:p>
-    <w:p>
-      <w:pPr>
-        <w:pStyle w:val="code"/>
-      </w:pPr>
-    </w:p>
-    <w:p>
-      <w:pPr>
-        <w:pStyle w:val="code"/>
-      </w:pPr>
-    </w:p>
-    <w:p>
-      <w:pPr>
-        <w:pStyle w:val="code"/>
-      </w:pPr>
+      <w:proofErr w:type="gramStart"/>
       <w:r>
         <w:t>run</w:t>
       </w:r>
+      <w:proofErr w:type="gramEnd"/>
     </w:p>
     <w:p>
       <w:pPr>
@@ -2342,9 +2893,11 @@
       <w:pPr>
         <w:pStyle w:val="code"/>
       </w:pPr>
+      <w:proofErr w:type="gramStart"/>
       <w:r>
         <w:t>init-soar</w:t>
       </w:r>
+      <w:proofErr w:type="gramEnd"/>
     </w:p>
     <w:p>
       <w:pPr>
@@ -2363,9 +2916,11 @@
       <w:pPr>
         <w:pStyle w:val="code"/>
       </w:pPr>
+      <w:proofErr w:type="gramStart"/>
       <w:r>
         <w:t>run</w:t>
       </w:r>
+      <w:proofErr w:type="gramEnd"/>
     </w:p>
     <w:p>
       <w:pPr>
@@ -2400,9 +2955,11 @@
       <w:pPr>
         <w:pStyle w:val="code"/>
       </w:pPr>
+      <w:proofErr w:type="gramStart"/>
       <w:r>
         <w:t>init-soar</w:t>
       </w:r>
+      <w:proofErr w:type="gramEnd"/>
     </w:p>
     <w:p>
       <w:pPr>
@@ -2421,9 +2978,11 @@
       <w:pPr>
         <w:pStyle w:val="code"/>
       </w:pPr>
+      <w:proofErr w:type="gramStart"/>
       <w:r>
         <w:t>run</w:t>
       </w:r>
+      <w:proofErr w:type="gramEnd"/>
     </w:p>
     <w:p>
       <w:pPr>
@@ -2456,7 +3015,15 @@
     </w:p>
     <w:p>
       <w:r>
-        <w:t>You should notice that at run 3 moving left is selected.  By this point moving right has an obvious advantage in numerical preference values, thus why is left chosen?  The answer lies with the Soar-RL exploration policy.</w:t>
+        <w:t xml:space="preserve">You should notice that at run 3 moving left </w:t>
+      </w:r>
+      <w:proofErr w:type="gramStart"/>
+      <w:r>
+        <w:t>is</w:t>
+      </w:r>
+      <w:proofErr w:type="gramEnd"/>
+      <w:r>
+        <w:t xml:space="preserve"> selected.  By this point moving right has an obvious advantage in numerical preference values, thus why is left chosen?  The answer lies with the Soar-RL exploration policy.</w:t>
       </w:r>
     </w:p>
     <w:p>
@@ -2530,53 +3097,83 @@
       <w:pPr>
         <w:pStyle w:val="code"/>
       </w:pPr>
-      <w:r>
-        <w:t xml:space="preserve">epsilon: 0.1 </w:t>
-      </w:r>
-    </w:p>
-    <w:p>
-      <w:pPr>
-        <w:pStyle w:val="code"/>
-      </w:pPr>
-      <w:r>
-        <w:t xml:space="preserve">epsilon Reduction Policy: exponential </w:t>
-      </w:r>
-    </w:p>
-    <w:p>
-      <w:pPr>
-        <w:pStyle w:val="code"/>
-      </w:pPr>
-      <w:r>
-        <w:t xml:space="preserve">epsilon Reduction Rate (exponential/linear): 1/0  </w:t>
-      </w:r>
-    </w:p>
-    <w:p>
-      <w:pPr>
-        <w:pStyle w:val="code"/>
-      </w:pPr>
-    </w:p>
-    <w:p>
-      <w:pPr>
-        <w:pStyle w:val="code"/>
-      </w:pPr>
-      <w:r>
-        <w:t xml:space="preserve">temperature: 25 </w:t>
-      </w:r>
-    </w:p>
-    <w:p>
-      <w:pPr>
-        <w:pStyle w:val="code"/>
-      </w:pPr>
-      <w:r>
-        <w:t xml:space="preserve">temperature Reduction Policy: exponential </w:t>
-      </w:r>
-    </w:p>
-    <w:p>
-      <w:pPr>
-        <w:pStyle w:val="code"/>
-      </w:pPr>
-      <w:r>
-        <w:t>temperature Reduction Rate (exponential/linear): 1/0</w:t>
+      <w:proofErr w:type="gramStart"/>
+      <w:r>
+        <w:t>epsilon</w:t>
+      </w:r>
+      <w:proofErr w:type="gramEnd"/>
+      <w:r>
+        <w:t xml:space="preserve">: 0.1 </w:t>
+      </w:r>
+    </w:p>
+    <w:p>
+      <w:pPr>
+        <w:pStyle w:val="code"/>
+      </w:pPr>
+      <w:proofErr w:type="gramStart"/>
+      <w:r>
+        <w:t>epsilon</w:t>
+      </w:r>
+      <w:proofErr w:type="gramEnd"/>
+      <w:r>
+        <w:t xml:space="preserve"> Reduction Policy: exponential </w:t>
+      </w:r>
+    </w:p>
+    <w:p>
+      <w:pPr>
+        <w:pStyle w:val="code"/>
+      </w:pPr>
+      <w:proofErr w:type="gramStart"/>
+      <w:r>
+        <w:t>epsilon</w:t>
+      </w:r>
+      <w:proofErr w:type="gramEnd"/>
+      <w:r>
+        <w:t xml:space="preserve"> Reduction Rate (exponential/linear): 1/0  </w:t>
+      </w:r>
+    </w:p>
+    <w:p>
+      <w:pPr>
+        <w:pStyle w:val="code"/>
+      </w:pPr>
+    </w:p>
+    <w:p>
+      <w:pPr>
+        <w:pStyle w:val="code"/>
+      </w:pPr>
+      <w:proofErr w:type="gramStart"/>
+      <w:r>
+        <w:t>temperature</w:t>
+      </w:r>
+      <w:proofErr w:type="gramEnd"/>
+      <w:r>
+        <w:t xml:space="preserve">: 25 </w:t>
+      </w:r>
+    </w:p>
+    <w:p>
+      <w:pPr>
+        <w:pStyle w:val="code"/>
+      </w:pPr>
+      <w:proofErr w:type="gramStart"/>
+      <w:r>
+        <w:t>temperature</w:t>
+      </w:r>
+      <w:proofErr w:type="gramEnd"/>
+      <w:r>
+        <w:t xml:space="preserve"> Reduction Policy: exponential </w:t>
+      </w:r>
+    </w:p>
+    <w:p>
+      <w:pPr>
+        <w:pStyle w:val="code"/>
+      </w:pPr>
+      <w:proofErr w:type="gramStart"/>
+      <w:r>
+        <w:t>temperature</w:t>
+      </w:r>
+      <w:proofErr w:type="gramEnd"/>
+      <w:r>
+        <w:t xml:space="preserve"> Reduction Rate (exponential/linear): 1/0</w:t>
       </w:r>
     </w:p>
     <w:p>
@@ -2600,12 +3197,16 @@
       <w:r>
         <w:t xml:space="preserve"> exploration policies: </w:t>
       </w:r>
+      <w:proofErr w:type="spellStart"/>
+      <w:proofErr w:type="gramStart"/>
       <w:r>
         <w:rPr>
           <w:i/>
         </w:rPr>
         <w:t>boltzmann</w:t>
       </w:r>
+      <w:proofErr w:type="spellEnd"/>
+      <w:proofErr w:type="gramEnd"/>
       <w:r>
         <w:t xml:space="preserve">, </w:t>
       </w:r>
@@ -2621,12 +3222,14 @@
       <w:r>
         <w:t xml:space="preserve"> </w:t>
       </w:r>
+      <w:proofErr w:type="spellStart"/>
       <w:r>
         <w:rPr>
           <w:i/>
         </w:rPr>
         <w:t>softmax</w:t>
       </w:r>
+      <w:proofErr w:type="spellEnd"/>
       <w:r>
         <w:t xml:space="preserve">, </w:t>
       </w:r>
@@ -2655,7 +3258,15 @@
         <w:t xml:space="preserve"> by issuing the following command</w:t>
       </w:r>
       <w:r>
-        <w:t xml:space="preserve"> (where “policy_name” should be replaced with one of the policies above)</w:t>
+        <w:t xml:space="preserve"> (where “</w:t>
+      </w:r>
+      <w:proofErr w:type="spellStart"/>
+      <w:r>
+        <w:t>policy_name</w:t>
+      </w:r>
+      <w:proofErr w:type="spellEnd"/>
+      <w:r>
+        <w:t>” should be replaced with one of the policies above)</w:t>
       </w:r>
       <w:r>
         <w:t>:</w:t>
@@ -2665,9 +3276,19 @@
       <w:pPr>
         <w:pStyle w:val="code"/>
       </w:pPr>
-      <w:r>
-        <w:t>indifferent-selection --policy_name</w:t>
-      </w:r>
+      <w:proofErr w:type="gramStart"/>
+      <w:r>
+        <w:t>indifferent-selection</w:t>
+      </w:r>
+      <w:proofErr w:type="gramEnd"/>
+      <w:r>
+        <w:t xml:space="preserve"> --</w:t>
+      </w:r>
+      <w:proofErr w:type="spellStart"/>
+      <w:r>
+        <w:t>policy_name</w:t>
+      </w:r>
+      <w:proofErr w:type="spellEnd"/>
     </w:p>
     <w:p>
       <w:pPr>
@@ -2685,6 +3306,9 @@
         <w:t>epsilon-greedy</w:t>
       </w:r>
       <w:r>
+        <w:rPr>
+          <w:i/>
+        </w:rPr>
         <w:t xml:space="preserve"> </w:t>
       </w:r>
       <w:r>
@@ -2699,70 +3323,78 @@
       <w:r>
         <w:t>are welcome to read the Soar-RL manual.  Epsilon greedy is a reinforcement learning policy to allow parameter-controlled exploration of operators not currently recognized as most preferred.  This policy is controlled by the epsilon parameter.  The policy is summarized as such:</w:t>
       </w:r>
+    </w:p>
+    <w:p>
+      <w:pPr>
+        <w:pStyle w:val="code"/>
+      </w:pPr>
+      <w:r>
+        <w:t>W</w:t>
+      </w:r>
+      <w:r>
+        <w:t xml:space="preserve">ith </w:t>
+      </w:r>
+      <w:proofErr w:type="gramStart"/>
+      <w:r>
+        <w:t>( 1</w:t>
+      </w:r>
+      <w:proofErr w:type="gramEnd"/>
+      <w:r>
+        <w:t xml:space="preserve"> -</w:t>
+      </w:r>
+      <w:r>
+        <w:t xml:space="preserve"> epsilon ) probability, the most preferred operator is to be chosen.  With epsilon probability, a random selection of all indifferent operators is made.</w:t>
+      </w:r>
+    </w:p>
+    <w:p>
+      <w:pPr>
+        <w:pStyle w:val="code"/>
+      </w:pPr>
+    </w:p>
+    <w:p>
+      <w:r>
+        <w:t xml:space="preserve">Soar-RL’s default exploration policy is </w:t>
+      </w:r>
+      <w:r>
+        <w:rPr>
+          <w:i/>
+        </w:rPr>
+        <w:t>epsilon-greedy</w:t>
+      </w:r>
+      <w:r>
+        <w:t xml:space="preserve">, </w:t>
+      </w:r>
+      <w:r>
+        <w:t xml:space="preserve">with an </w:t>
+      </w:r>
+      <w:r>
+        <w:t xml:space="preserve">epsilon </w:t>
+      </w:r>
+      <w:r>
+        <w:t xml:space="preserve">value </w:t>
+      </w:r>
+      <w:r>
+        <w:t>of 0.1.  This policy states that 90% of the time the operator with greatest numerical preference value is chosen, while the remaining 10% of the time a random selection is made from all acceptable proposed operators.  You can change the epsilon value by issuing the following command:</w:t>
+      </w:r>
+    </w:p>
+    <w:p>
+      <w:pPr>
+        <w:pStyle w:val="code"/>
+      </w:pPr>
+      <w:r>
+        <w:t xml:space="preserve">indifferent-selection </w:t>
+      </w:r>
+      <w:r>
+        <w:t>--</w:t>
+      </w:r>
+      <w:r>
+        <w:t>epsilon</w:t>
+      </w:r>
       <w:r>
         <w:t xml:space="preserve"> </w:t>
       </w:r>
-    </w:p>
-    <w:p>
-      <w:pPr>
-        <w:pStyle w:val="code"/>
-      </w:pPr>
-      <w:r>
-        <w:t>W</w:t>
-      </w:r>
-      <w:r>
-        <w:t>ith ( 1 -</w:t>
-      </w:r>
-      <w:r>
-        <w:t xml:space="preserve"> epsilon ) probability, the most preferred operator is to be chosen.  With epsilon probability, a random selection of all indifferent operators is made.</w:t>
-      </w:r>
-    </w:p>
-    <w:p>
-      <w:pPr>
-        <w:pStyle w:val="code"/>
-      </w:pPr>
-    </w:p>
-    <w:p>
-      <w:r>
-        <w:t xml:space="preserve">Soar-RL’s default exploration policy is </w:t>
-      </w:r>
-      <w:r>
-        <w:rPr>
-          <w:i/>
-        </w:rPr>
-        <w:t>epsilon-greedy</w:t>
-      </w:r>
-      <w:r>
-        <w:t xml:space="preserve">, </w:t>
-      </w:r>
-      <w:r>
-        <w:t xml:space="preserve">with an </w:t>
-      </w:r>
-      <w:r>
-        <w:t xml:space="preserve">epsilon </w:t>
-      </w:r>
-      <w:r>
-        <w:t xml:space="preserve">value </w:t>
-      </w:r>
-      <w:r>
-        <w:t>of 0.1.  This policy states that 90% of the time the operator with greatest numerical preference value is chosen, while the remaining 10% of the time a random selection is made from all acceptable proposed operators.  You can change the epsilon value by issuing the following command:</w:t>
-      </w:r>
-    </w:p>
-    <w:p>
-      <w:pPr>
-        <w:pStyle w:val="code"/>
-      </w:pPr>
-      <w:r>
-        <w:t xml:space="preserve">indifferent-selection </w:t>
-      </w:r>
-      <w:r>
-        <w:t>--</w:t>
-      </w:r>
-      <w:r>
-        <w:t>epsilon</w:t>
-      </w:r>
-      <w:r>
-        <w:t xml:space="preserve"> &lt;value&gt;</w:t>
+      <w:r>
+        <w:t>&lt;value&gt;</w:t>
       </w:r>
     </w:p>
     <w:p>
@@ -2809,15 +3441,15 @@
     </w:p>
     <w:sectPr>
       <w:pgSz w:w="12240" w:h="15840"/>
-      <w:pgMar w:top="720" w:right="1440" w:bottom="720" w:left="1440" w:gutter="0"/>
-      <w:printerSettings r:id="rId5"/>
+      <w:pgMar w:top="720" w:right="1440" w:bottom="720" w:left="1440" w:header="720" w:footer="720" w:gutter="0"/>
+      <w:cols w:space="720"/>
     </w:sectPr>
   </w:body>
 </w:document>
 </file>
 
 <file path=word/numbering.xml><?xml version="1.0" encoding="utf-8"?>
-<w:numbering xmlns:mv="urn:schemas-microsoft-com:mac:vml" xmlns:mo="http://schemas.microsoft.com/office/mac/office/2008/main" xmlns:ve="http://schemas.openxmlformats.org/markup-compatibility/2006" xmlns:o="urn:schemas-microsoft-com:office:office" xmlns:r="http://schemas.openxmlformats.org/officeDocument/2006/relationships" xmlns:m="http://schemas.openxmlformats.org/officeDocument/2006/math" xmlns:v="urn:schemas-microsoft-com:vml" xmlns:w10="urn:schemas-microsoft-com:office:word" xmlns:w="http://schemas.openxmlformats.org/wordprocessingml/2006/main" xmlns:wne="http://schemas.microsoft.com/office/word/2006/wordml" xmlns:wp="http://schemas.openxmlformats.org/drawingml/2006/wordprocessingDrawing">
+<w:numbering xmlns:ve="http://schemas.openxmlformats.org/markup-compatibility/2006" xmlns:o="urn:schemas-microsoft-com:office:office" xmlns:r="http://schemas.openxmlformats.org/officeDocument/2006/relationships" xmlns:m="http://schemas.openxmlformats.org/officeDocument/2006/math" xmlns:v="urn:schemas-microsoft-com:vml" xmlns:wp="http://schemas.openxmlformats.org/drawingml/2006/wordprocessingDrawing" xmlns:w10="urn:schemas-microsoft-com:office:word" xmlns:w="http://schemas.openxmlformats.org/wordprocessingml/2006/main" xmlns:wne="http://schemas.microsoft.com/office/word/2006/wordml">
   <w:abstractNum w:abstractNumId="0">
     <w:nsid w:val="FFFFFF1D"/>
     <w:multiLevelType w:val="multilevel"/>
@@ -3320,7 +3952,7 @@
       </w:pPr>
     </w:pPrDefault>
   </w:docDefaults>
-  <w:latentStyles w:defLockedState="0" w:defUIPriority="0" w:defSemiHidden="0" w:defUnhideWhenUsed="0" w:defQFormat="0" w:count="276"/>
+  <w:latentStyles w:defLockedState="0" w:defUIPriority="0" w:defSemiHidden="0" w:defUnhideWhenUsed="0" w:defQFormat="0" w:count="267"/>
   <w:style w:type="paragraph" w:default="1" w:styleId="Normal">
     <w:name w:val="Normal"/>
     <w:qFormat/>
@@ -3397,11 +4029,13 @@
   </w:style>
   <w:style w:type="character" w:default="1" w:styleId="DefaultParagraphFont">
     <w:name w:val="Default Paragraph Font"/>
+    <w:uiPriority w:val="1"/>
     <w:semiHidden/>
     <w:unhideWhenUsed/>
   </w:style>
   <w:style w:type="table" w:default="1" w:styleId="TableNormal">
     <w:name w:val="Normal Table"/>
+    <w:uiPriority w:val="99"/>
     <w:semiHidden/>
     <w:unhideWhenUsed/>
     <w:qFormat/>
@@ -3417,6 +4051,7 @@
   </w:style>
   <w:style w:type="numbering" w:default="1" w:styleId="NoList">
     <w:name w:val="No List"/>
+    <w:uiPriority w:val="99"/>
     <w:semiHidden/>
     <w:unhideWhenUsed/>
   </w:style>

</xml_diff>